<commit_message>
Atualização CSU11 - Reservar Ambientes.docx
</commit_message>
<xml_diff>
--- a/Requisitos/CSU - Nível Sistema - 4/CSU06 - Gerenciar cadastro do proprietário.docx
+++ b/Requisitos/CSU - Nível Sistema - 4/CSU06 - Gerenciar cadastro do proprietário.docx
@@ -497,7 +497,7 @@
           </w:tcPr>
           <w:p>
             <w:pPr>
-              <w:pStyle w:val="Heading2"/>
+              <w:pStyle w:val="Ttulo2"/>
               <w:spacing w:line="276" w:lineRule="auto"/>
             </w:pPr>
             <w:r>
@@ -526,7 +526,7 @@
           </w:tcPr>
           <w:p>
             <w:pPr>
-              <w:pStyle w:val="Heading2"/>
+              <w:pStyle w:val="Ttulo2"/>
               <w:spacing w:line="276" w:lineRule="auto"/>
             </w:pPr>
             <w:r>
@@ -547,7 +547,7 @@
           </w:tcPr>
           <w:p>
             <w:pPr>
-              <w:pStyle w:val="Heading2"/>
+              <w:pStyle w:val="Ttulo2"/>
               <w:spacing w:line="276" w:lineRule="auto"/>
             </w:pPr>
             <w:r>
@@ -652,7 +652,7 @@
           </w:tcPr>
           <w:p>
             <w:pPr>
-              <w:pStyle w:val="ListParagraph"/>
+              <w:pStyle w:val="PargrafodaLista"/>
               <w:numPr>
                 <w:ilvl w:val="0"/>
                 <w:numId w:val="2"/>
@@ -672,7 +672,23 @@
                 <w:sz w:val="28"/>
                 <w:szCs w:val="28"/>
               </w:rPr>
-              <w:t xml:space="preserve"> Sistema exibe uma lista com todos os blocos cadastrados e a opção voltar.</w:t>
+              <w:t xml:space="preserve"> Sistema exibe uma lista com todos os </w:t>
+            </w:r>
+            <w:bookmarkStart w:id="0" w:name="_GoBack"/>
+            <w:r>
+              <w:rPr>
+                <w:sz w:val="28"/>
+                <w:szCs w:val="28"/>
+              </w:rPr>
+              <w:t xml:space="preserve">blocos </w:t>
+            </w:r>
+            <w:bookmarkEnd w:id="0"/>
+            <w:r>
+              <w:rPr>
+                <w:sz w:val="28"/>
+                <w:szCs w:val="28"/>
+              </w:rPr>
+              <w:t>cadastrados e a opção voltar.</w:t>
             </w:r>
           </w:p>
         </w:tc>
@@ -1273,7 +1289,7 @@
           </w:tcPr>
           <w:p>
             <w:pPr>
-              <w:pStyle w:val="Heading2"/>
+              <w:pStyle w:val="Ttulo2"/>
               <w:spacing w:line="276" w:lineRule="auto"/>
               <w:rPr>
                 <w:b/>
@@ -1303,7 +1319,7 @@
           </w:tcPr>
           <w:p>
             <w:pPr>
-              <w:pStyle w:val="Heading2"/>
+              <w:pStyle w:val="Ttulo2"/>
               <w:spacing w:line="276" w:lineRule="auto"/>
             </w:pPr>
             <w:r>
@@ -1324,7 +1340,7 @@
           </w:tcPr>
           <w:p>
             <w:pPr>
-              <w:pStyle w:val="Heading2"/>
+              <w:pStyle w:val="Ttulo2"/>
               <w:spacing w:line="276" w:lineRule="auto"/>
             </w:pPr>
             <w:r>
@@ -1401,7 +1417,7 @@
           </w:tcPr>
           <w:p>
             <w:pPr>
-              <w:pStyle w:val="ListParagraph"/>
+              <w:pStyle w:val="PargrafodaLista"/>
               <w:numPr>
                 <w:ilvl w:val="0"/>
                 <w:numId w:val="3"/>
@@ -1492,7 +1508,7 @@
           </w:tcPr>
           <w:p>
             <w:pPr>
-              <w:pStyle w:val="ListParagraph"/>
+              <w:pStyle w:val="PargrafodaLista"/>
               <w:numPr>
                 <w:ilvl w:val="0"/>
                 <w:numId w:val="3"/>
@@ -1541,7 +1557,7 @@
           </w:tcPr>
           <w:p>
             <w:pPr>
-              <w:pStyle w:val="ListParagraph"/>
+              <w:pStyle w:val="PargrafodaLista"/>
               <w:numPr>
                 <w:ilvl w:val="0"/>
                 <w:numId w:val="3"/>
@@ -1573,21 +1589,7 @@
                 <w:sz w:val="28"/>
                 <w:szCs w:val="28"/>
               </w:rPr>
-              <w:t xml:space="preserve">, </w:t>
-            </w:r>
-            <w:r>
-              <w:rPr>
-                <w:sz w:val="28"/>
-                <w:szCs w:val="28"/>
-              </w:rPr>
-              <w:t>grava os dados informados e exibe a mensagem “</w:t>
-            </w:r>
-            <w:r>
-              <w:rPr>
-                <w:sz w:val="28"/>
-                <w:szCs w:val="28"/>
-              </w:rPr>
-              <w:t>Cadastro realizado com sucesso”</w:t>
+              <w:t>, grava os dados informados e exibe a mensagem “Cadastro realizado com sucesso”</w:t>
             </w:r>
             <w:r>
               <w:rPr>
@@ -1868,7 +1870,7 @@
           </w:tcPr>
           <w:p>
             <w:pPr>
-              <w:pStyle w:val="Heading2"/>
+              <w:pStyle w:val="Ttulo2"/>
               <w:spacing w:line="276" w:lineRule="auto"/>
               <w:rPr>
                 <w:b/>
@@ -1898,7 +1900,7 @@
           </w:tcPr>
           <w:p>
             <w:pPr>
-              <w:pStyle w:val="Heading2"/>
+              <w:pStyle w:val="Ttulo2"/>
               <w:spacing w:line="276" w:lineRule="auto"/>
             </w:pPr>
             <w:r>
@@ -1919,7 +1921,7 @@
           </w:tcPr>
           <w:p>
             <w:pPr>
-              <w:pStyle w:val="Heading2"/>
+              <w:pStyle w:val="Ttulo2"/>
               <w:spacing w:line="276" w:lineRule="auto"/>
             </w:pPr>
             <w:r>
@@ -1946,7 +1948,7 @@
           </w:tcPr>
           <w:p>
             <w:pPr>
-              <w:pStyle w:val="ListParagraph"/>
+              <w:pStyle w:val="PargrafodaLista"/>
               <w:numPr>
                 <w:ilvl w:val="1"/>
                 <w:numId w:val="2"/>
@@ -2000,7 +2002,7 @@
           </w:tcPr>
           <w:p>
             <w:pPr>
-              <w:pStyle w:val="ListParagraph"/>
+              <w:pStyle w:val="PargrafodaLista"/>
               <w:numPr>
                 <w:ilvl w:val="1"/>
                 <w:numId w:val="2"/>
@@ -2158,7 +2160,7 @@
           </w:p>
           <w:p>
             <w:pPr>
-              <w:pStyle w:val="ListParagraph"/>
+              <w:pStyle w:val="PargrafodaLista"/>
               <w:numPr>
                 <w:ilvl w:val="0"/>
                 <w:numId w:val="6"/>
@@ -2199,7 +2201,7 @@
           </w:p>
           <w:p>
             <w:pPr>
-              <w:pStyle w:val="ListParagraph"/>
+              <w:pStyle w:val="PargrafodaLista"/>
               <w:numPr>
                 <w:ilvl w:val="0"/>
                 <w:numId w:val="6"/>
@@ -2376,7 +2378,7 @@
           </w:tcPr>
           <w:p>
             <w:pPr>
-              <w:pStyle w:val="Heading2"/>
+              <w:pStyle w:val="Ttulo2"/>
               <w:spacing w:line="276" w:lineRule="auto"/>
               <w:rPr>
                 <w:b/>
@@ -2406,7 +2408,7 @@
           </w:tcPr>
           <w:p>
             <w:pPr>
-              <w:pStyle w:val="Heading2"/>
+              <w:pStyle w:val="Ttulo2"/>
               <w:spacing w:line="276" w:lineRule="auto"/>
             </w:pPr>
             <w:r>
@@ -2427,7 +2429,7 @@
           </w:tcPr>
           <w:p>
             <w:pPr>
-              <w:pStyle w:val="Heading2"/>
+              <w:pStyle w:val="Ttulo2"/>
               <w:spacing w:line="276" w:lineRule="auto"/>
             </w:pPr>
             <w:r>
@@ -2496,7 +2498,7 @@
           </w:tcPr>
           <w:p>
             <w:pPr>
-              <w:pStyle w:val="ListParagraph"/>
+              <w:pStyle w:val="PargrafodaLista"/>
               <w:numPr>
                 <w:ilvl w:val="0"/>
                 <w:numId w:val="4"/>
@@ -2670,14 +2672,7 @@
                 <w:sz w:val="28"/>
                 <w:szCs w:val="28"/>
               </w:rPr>
-              <w:t xml:space="preserve">, </w:t>
-            </w:r>
-            <w:r>
-              <w:rPr>
-                <w:sz w:val="28"/>
-                <w:szCs w:val="28"/>
-              </w:rPr>
-              <w:t>grava dados informados e exibe a mensagem “Cadastro realizado com sucesso.”</w:t>
+              <w:t>, grava dados informados e exibe a mensagem “Cadastro realizado com sucesso.”</w:t>
             </w:r>
           </w:p>
         </w:tc>
@@ -2927,7 +2922,7 @@
           </w:tcPr>
           <w:p>
             <w:pPr>
-              <w:pStyle w:val="Heading2"/>
+              <w:pStyle w:val="Ttulo2"/>
               <w:spacing w:line="276" w:lineRule="auto"/>
               <w:rPr>
                 <w:b/>
@@ -2957,7 +2952,7 @@
           </w:tcPr>
           <w:p>
             <w:pPr>
-              <w:pStyle w:val="Heading2"/>
+              <w:pStyle w:val="Ttulo2"/>
               <w:spacing w:line="276" w:lineRule="auto"/>
             </w:pPr>
             <w:r>
@@ -2978,7 +2973,7 @@
           </w:tcPr>
           <w:p>
             <w:pPr>
-              <w:pStyle w:val="Heading2"/>
+              <w:pStyle w:val="Ttulo2"/>
               <w:spacing w:line="276" w:lineRule="auto"/>
             </w:pPr>
             <w:r>
@@ -3005,7 +3000,7 @@
           </w:tcPr>
           <w:p>
             <w:pPr>
-              <w:pStyle w:val="ListParagraph"/>
+              <w:pStyle w:val="PargrafodaLista"/>
               <w:numPr>
                 <w:ilvl w:val="1"/>
                 <w:numId w:val="4"/>
@@ -3062,7 +3057,7 @@
           </w:p>
           <w:p>
             <w:pPr>
-              <w:pStyle w:val="ListParagraph"/>
+              <w:pStyle w:val="PargrafodaLista"/>
               <w:numPr>
                 <w:ilvl w:val="0"/>
                 <w:numId w:val="8"/>
@@ -3083,7 +3078,7 @@
           </w:p>
           <w:p>
             <w:pPr>
-              <w:pStyle w:val="ListParagraph"/>
+              <w:pStyle w:val="PargrafodaLista"/>
               <w:numPr>
                 <w:ilvl w:val="0"/>
                 <w:numId w:val="8"/>
@@ -3122,7 +3117,7 @@
           </w:tcPr>
           <w:p>
             <w:pPr>
-              <w:pStyle w:val="ListParagraph"/>
+              <w:pStyle w:val="PargrafodaLista"/>
               <w:tabs>
                 <w:tab w:val="num" w:pos="360"/>
               </w:tabs>
@@ -3155,7 +3150,7 @@
           </w:tcPr>
           <w:p>
             <w:pPr>
-              <w:pStyle w:val="ListParagraph"/>
+              <w:pStyle w:val="PargrafodaLista"/>
               <w:numPr>
                 <w:ilvl w:val="0"/>
                 <w:numId w:val="9"/>
@@ -3188,28 +3183,7 @@
                 <w:sz w:val="28"/>
                 <w:szCs w:val="28"/>
               </w:rPr>
-              <w:t xml:space="preserve"> dados, </w:t>
-            </w:r>
-            <w:r>
-              <w:rPr>
-                <w:sz w:val="28"/>
-                <w:szCs w:val="28"/>
-              </w:rPr>
-              <w:t xml:space="preserve">exclui </w:t>
-            </w:r>
-            <w:r>
-              <w:rPr>
-                <w:sz w:val="28"/>
-                <w:szCs w:val="28"/>
-              </w:rPr>
-              <w:t xml:space="preserve">o </w:t>
-            </w:r>
-            <w:r>
-              <w:rPr>
-                <w:sz w:val="28"/>
-                <w:szCs w:val="28"/>
-              </w:rPr>
-              <w:t>proprietário e exibe a mensagem “Exclusão realizada com sucesso.”</w:t>
+              <w:t xml:space="preserve"> dados, exclui o proprietário e exibe a mensagem “Exclusão realizada com sucesso.”</w:t>
             </w:r>
             <w:r>
               <w:rPr>
@@ -3239,7 +3213,7 @@
           </w:tcPr>
           <w:p>
             <w:pPr>
-              <w:pStyle w:val="Heading2"/>
+              <w:pStyle w:val="Ttulo2"/>
               <w:spacing w:line="276" w:lineRule="auto"/>
               <w:rPr>
                 <w:b/>
@@ -3272,7 +3246,7 @@
           </w:tcPr>
           <w:p>
             <w:pPr>
-              <w:pStyle w:val="Heading2"/>
+              <w:pStyle w:val="Ttulo2"/>
               <w:numPr>
                 <w:ilvl w:val="0"/>
                 <w:numId w:val="0"/>
@@ -3369,16 +3343,7 @@
                 <w:sz w:val="28"/>
                 <w:szCs w:val="28"/>
               </w:rPr>
-              <w:t xml:space="preserve"> Campos em branco. Sistema exibe a mensagem “Preencha todos os campos obrigatórios.” e retorna </w:t>
-            </w:r>
-            <w:bookmarkStart w:id="0" w:name="_GoBack"/>
-            <w:bookmarkEnd w:id="0"/>
-            <w:r>
-              <w:rPr>
-                <w:sz w:val="28"/>
-                <w:szCs w:val="28"/>
-              </w:rPr>
-              <w:t>ao passo 3.</w:t>
+              <w:t xml:space="preserve"> Campos em branco. Sistema exibe a mensagem “Preencha todos os campos obrigatórios.” e retorna ao passo 3.</w:t>
             </w:r>
           </w:p>
         </w:tc>
@@ -3639,7 +3604,7 @@
     <w:lvl w:ilvl="1">
       <w:start w:val="1"/>
       <w:numFmt w:val="none"/>
-      <w:pStyle w:val="Heading2"/>
+      <w:pStyle w:val="Ttulo2"/>
       <w:suff w:val="nothing"/>
       <w:lvlText w:val=""/>
       <w:lvlJc w:val="left"/>
@@ -4956,11 +4921,11 @@
       <w:lang w:eastAsia="zh-CN"/>
     </w:rPr>
   </w:style>
-  <w:style w:type="paragraph" w:styleId="Heading2">
+  <w:style w:type="paragraph" w:styleId="Ttulo2">
     <w:name w:val="heading 2"/>
     <w:basedOn w:val="Normal"/>
     <w:next w:val="Normal"/>
-    <w:link w:val="Heading2Char"/>
+    <w:link w:val="Ttulo2Char"/>
     <w:unhideWhenUsed/>
     <w:qFormat/>
     <w:rsid w:val="00946FE9"/>
@@ -4978,13 +4943,13 @@
       <w:szCs w:val="20"/>
     </w:rPr>
   </w:style>
-  <w:style w:type="character" w:default="1" w:styleId="DefaultParagraphFont">
+  <w:style w:type="character" w:default="1" w:styleId="Fontepargpadro">
     <w:name w:val="Default Paragraph Font"/>
     <w:uiPriority w:val="1"/>
     <w:semiHidden/>
     <w:unhideWhenUsed/>
   </w:style>
-  <w:style w:type="table" w:default="1" w:styleId="TableNormal">
+  <w:style w:type="table" w:default="1" w:styleId="Tabelanormal">
     <w:name w:val="Normal Table"/>
     <w:uiPriority w:val="99"/>
     <w:semiHidden/>
@@ -4999,16 +4964,16 @@
       </w:tblCellMar>
     </w:tblPr>
   </w:style>
-  <w:style w:type="numbering" w:default="1" w:styleId="NoList">
+  <w:style w:type="numbering" w:default="1" w:styleId="Semlista">
     <w:name w:val="No List"/>
     <w:uiPriority w:val="99"/>
     <w:semiHidden/>
     <w:unhideWhenUsed/>
   </w:style>
-  <w:style w:type="character" w:customStyle="1" w:styleId="Heading2Char">
-    <w:name w:val="Heading 2 Char"/>
-    <w:basedOn w:val="DefaultParagraphFont"/>
-    <w:link w:val="Heading2"/>
+  <w:style w:type="character" w:customStyle="1" w:styleId="Ttulo2Char">
+    <w:name w:val="Título 2 Char"/>
+    <w:basedOn w:val="Fontepargpadro"/>
+    <w:link w:val="Ttulo2"/>
     <w:rsid w:val="00946FE9"/>
     <w:rPr>
       <w:rFonts w:ascii="Times New Roman" w:eastAsia="Times New Roman" w:hAnsi="Times New Roman" w:cs="Times New Roman"/>
@@ -5017,7 +4982,7 @@
       <w:lang w:eastAsia="zh-CN"/>
     </w:rPr>
   </w:style>
-  <w:style w:type="paragraph" w:styleId="ListParagraph">
+  <w:style w:type="paragraph" w:styleId="PargrafodaLista">
     <w:name w:val="List Paragraph"/>
     <w:basedOn w:val="Normal"/>
     <w:uiPriority w:val="34"/>
@@ -5028,9 +4993,9 @@
       <w:contextualSpacing/>
     </w:pPr>
   </w:style>
-  <w:style w:type="character" w:styleId="CommentReference">
+  <w:style w:type="character" w:styleId="Refdecomentrio">
     <w:name w:val="annotation reference"/>
-    <w:basedOn w:val="DefaultParagraphFont"/>
+    <w:basedOn w:val="Fontepargpadro"/>
     <w:uiPriority w:val="99"/>
     <w:semiHidden/>
     <w:unhideWhenUsed/>
@@ -5040,10 +5005,10 @@
       <w:szCs w:val="16"/>
     </w:rPr>
   </w:style>
-  <w:style w:type="paragraph" w:styleId="CommentText">
+  <w:style w:type="paragraph" w:styleId="Textodecomentrio">
     <w:name w:val="annotation text"/>
     <w:basedOn w:val="Normal"/>
-    <w:link w:val="CommentTextChar"/>
+    <w:link w:val="TextodecomentrioChar"/>
     <w:uiPriority w:val="99"/>
     <w:semiHidden/>
     <w:unhideWhenUsed/>
@@ -5053,10 +5018,10 @@
       <w:szCs w:val="20"/>
     </w:rPr>
   </w:style>
-  <w:style w:type="character" w:customStyle="1" w:styleId="CommentTextChar">
-    <w:name w:val="Comment Text Char"/>
-    <w:basedOn w:val="DefaultParagraphFont"/>
-    <w:link w:val="CommentText"/>
+  <w:style w:type="character" w:customStyle="1" w:styleId="TextodecomentrioChar">
+    <w:name w:val="Texto de comentário Char"/>
+    <w:basedOn w:val="Fontepargpadro"/>
+    <w:link w:val="Textodecomentrio"/>
     <w:uiPriority w:val="99"/>
     <w:semiHidden/>
     <w:rsid w:val="00FF19F8"/>
@@ -5067,11 +5032,11 @@
       <w:lang w:eastAsia="zh-CN"/>
     </w:rPr>
   </w:style>
-  <w:style w:type="paragraph" w:styleId="CommentSubject">
+  <w:style w:type="paragraph" w:styleId="Assuntodocomentrio">
     <w:name w:val="annotation subject"/>
-    <w:basedOn w:val="CommentText"/>
-    <w:next w:val="CommentText"/>
-    <w:link w:val="CommentSubjectChar"/>
+    <w:basedOn w:val="Textodecomentrio"/>
+    <w:next w:val="Textodecomentrio"/>
+    <w:link w:val="AssuntodocomentrioChar"/>
     <w:uiPriority w:val="99"/>
     <w:semiHidden/>
     <w:unhideWhenUsed/>
@@ -5081,10 +5046,10 @@
       <w:bCs/>
     </w:rPr>
   </w:style>
-  <w:style w:type="character" w:customStyle="1" w:styleId="CommentSubjectChar">
-    <w:name w:val="Comment Subject Char"/>
-    <w:basedOn w:val="CommentTextChar"/>
-    <w:link w:val="CommentSubject"/>
+  <w:style w:type="character" w:customStyle="1" w:styleId="AssuntodocomentrioChar">
+    <w:name w:val="Assunto do comentário Char"/>
+    <w:basedOn w:val="TextodecomentrioChar"/>
+    <w:link w:val="Assuntodocomentrio"/>
     <w:uiPriority w:val="99"/>
     <w:semiHidden/>
     <w:rsid w:val="00FF19F8"/>
@@ -5097,10 +5062,10 @@
       <w:lang w:eastAsia="zh-CN"/>
     </w:rPr>
   </w:style>
-  <w:style w:type="paragraph" w:styleId="BalloonText">
+  <w:style w:type="paragraph" w:styleId="Textodebalo">
     <w:name w:val="Balloon Text"/>
     <w:basedOn w:val="Normal"/>
-    <w:link w:val="BalloonTextChar"/>
+    <w:link w:val="TextodebaloChar"/>
     <w:uiPriority w:val="99"/>
     <w:semiHidden/>
     <w:unhideWhenUsed/>
@@ -5111,10 +5076,10 @@
       <w:szCs w:val="16"/>
     </w:rPr>
   </w:style>
-  <w:style w:type="character" w:customStyle="1" w:styleId="BalloonTextChar">
-    <w:name w:val="Balloon Text Char"/>
-    <w:basedOn w:val="DefaultParagraphFont"/>
-    <w:link w:val="BalloonText"/>
+  <w:style w:type="character" w:customStyle="1" w:styleId="TextodebaloChar">
+    <w:name w:val="Texto de balão Char"/>
+    <w:basedOn w:val="Fontepargpadro"/>
+    <w:link w:val="Textodebalo"/>
     <w:uiPriority w:val="99"/>
     <w:semiHidden/>
     <w:rsid w:val="00FF19F8"/>

</xml_diff>